<commit_message>
modified:   File/File.docx 	deleted:    File/~$File.docx 	deleted:    File/~WRL0005.tmp
</commit_message>
<xml_diff>
--- a/File/File.docx
+++ b/File/File.docx
@@ -4,6 +4,7 @@
   <w:body>
     <w:p>
       <w:pPr>
+        <w:spacing w:line="240" w:lineRule="auto"/>
         <w:jc w:val="center"/>
         <w:rPr>
           <w:b/>
@@ -33,6 +34,7 @@
           <w:ilvl w:val="0"/>
           <w:numId w:val="1"/>
         </w:numPr>
+        <w:spacing w:line="240" w:lineRule="auto"/>
         <w:rPr>
           <w:lang w:val="en-US"/>
         </w:rPr>
@@ -57,6 +59,7 @@
           <w:ilvl w:val="0"/>
           <w:numId w:val="1"/>
         </w:numPr>
+        <w:spacing w:line="240" w:lineRule="auto"/>
         <w:rPr>
           <w:lang w:val="en-US"/>
         </w:rPr>
@@ -71,6 +74,7 @@
     <w:p>
       <w:pPr>
         <w:pStyle w:val="ListParagraph"/>
+        <w:spacing w:line="240" w:lineRule="auto"/>
         <w:rPr>
           <w:lang w:val="en-US"/>
         </w:rPr>
@@ -85,6 +89,7 @@
     <w:p>
       <w:pPr>
         <w:pStyle w:val="ListParagraph"/>
+        <w:spacing w:line="240" w:lineRule="auto"/>
         <w:rPr>
           <w:lang w:val="en-US"/>
         </w:rPr>
@@ -103,6 +108,7 @@
           <w:ilvl w:val="0"/>
           <w:numId w:val="1"/>
         </w:numPr>
+        <w:spacing w:line="240" w:lineRule="auto"/>
         <w:rPr>
           <w:lang w:val="en-US"/>
         </w:rPr>
@@ -117,6 +123,7 @@
     <w:p>
       <w:pPr>
         <w:pStyle w:val="ListParagraph"/>
+        <w:spacing w:line="240" w:lineRule="auto"/>
         <w:rPr>
           <w:lang w:val="en-US"/>
         </w:rPr>
@@ -129,6 +136,7 @@
           <w:ilvl w:val="0"/>
           <w:numId w:val="2"/>
         </w:numPr>
+        <w:spacing w:line="240" w:lineRule="auto"/>
         <w:rPr>
           <w:lang w:val="en-US"/>
         </w:rPr>
@@ -147,6 +155,7 @@
           <w:ilvl w:val="1"/>
           <w:numId w:val="1"/>
         </w:numPr>
+        <w:spacing w:line="240" w:lineRule="auto"/>
         <w:rPr>
           <w:lang w:val="en-US"/>
         </w:rPr>
@@ -165,6 +174,7 @@
           <w:ilvl w:val="1"/>
           <w:numId w:val="1"/>
         </w:numPr>
+        <w:spacing w:line="240" w:lineRule="auto"/>
         <w:rPr>
           <w:lang w:val="en-US"/>
         </w:rPr>
@@ -183,6 +193,7 @@
           <w:ilvl w:val="0"/>
           <w:numId w:val="1"/>
         </w:numPr>
+        <w:spacing w:line="240" w:lineRule="auto"/>
         <w:rPr>
           <w:lang w:val="en-US"/>
         </w:rPr>
@@ -201,6 +212,7 @@
           <w:ilvl w:val="2"/>
           <w:numId w:val="1"/>
         </w:numPr>
+        <w:spacing w:line="240" w:lineRule="auto"/>
         <w:rPr>
           <w:lang w:val="en-US"/>
         </w:rPr>
@@ -225,6 +237,7 @@
           <w:ilvl w:val="0"/>
           <w:numId w:val="1"/>
         </w:numPr>
+        <w:spacing w:line="240" w:lineRule="auto"/>
         <w:rPr>
           <w:lang w:val="en-US"/>
         </w:rPr>
@@ -255,6 +268,7 @@
           <w:ilvl w:val="0"/>
           <w:numId w:val="1"/>
         </w:numPr>
+        <w:spacing w:line="240" w:lineRule="auto"/>
         <w:rPr>
           <w:lang w:val="en-US"/>
         </w:rPr>
@@ -265,6 +279,192 @@
         </w:rPr>
         <w:t>Để ghi dữ liệu từ file, ta sử dụng toán tử &lt;&lt;</w:t>
       </w:r>
+    </w:p>
+    <w:p>
+      <w:pPr>
+        <w:pStyle w:val="ListParagraph"/>
+        <w:numPr>
+          <w:ilvl w:val="0"/>
+          <w:numId w:val="1"/>
+        </w:numPr>
+        <w:spacing w:line="240" w:lineRule="auto"/>
+        <w:rPr>
+          <w:lang w:val="en-US"/>
+        </w:rPr>
+      </w:pPr>
+      <w:r>
+        <w:rPr>
+          <w:lang w:val="en-US"/>
+        </w:rPr>
+        <w:t>1 số loại biến:</w:t>
+      </w:r>
+    </w:p>
+    <w:p>
+      <w:pPr>
+        <w:pStyle w:val="ListParagraph"/>
+        <w:numPr>
+          <w:ilvl w:val="1"/>
+          <w:numId w:val="1"/>
+        </w:numPr>
+        <w:spacing w:line="240" w:lineRule="auto"/>
+        <w:rPr>
+          <w:lang w:val="en-US"/>
+        </w:rPr>
+      </w:pPr>
+      <w:r>
+        <w:rPr>
+          <w:lang w:val="en-US"/>
+        </w:rPr>
+        <w:t>ofstream ( o = output ), dùng để mở file, để ghi</w:t>
+      </w:r>
+    </w:p>
+    <w:p>
+      <w:pPr>
+        <w:pStyle w:val="ListParagraph"/>
+        <w:numPr>
+          <w:ilvl w:val="1"/>
+          <w:numId w:val="1"/>
+        </w:numPr>
+        <w:spacing w:line="240" w:lineRule="auto"/>
+        <w:rPr>
+          <w:lang w:val="en-US"/>
+        </w:rPr>
+      </w:pPr>
+      <w:r>
+        <w:rPr>
+          <w:lang w:val="en-US"/>
+        </w:rPr>
+        <w:t>ifstream ( I = input ), dùng để mở file, để đọc</w:t>
+      </w:r>
+    </w:p>
+    <w:p>
+      <w:pPr>
+        <w:pStyle w:val="ListParagraph"/>
+        <w:numPr>
+          <w:ilvl w:val="1"/>
+          <w:numId w:val="1"/>
+        </w:numPr>
+        <w:spacing w:line="240" w:lineRule="auto"/>
+        <w:rPr>
+          <w:lang w:val="en-US"/>
+        </w:rPr>
+      </w:pPr>
+      <w:r>
+        <w:rPr>
+          <w:lang w:val="en-US"/>
+        </w:rPr>
+        <w:t>fstream: cho phép vừa đọc, vừa ghi tên file</w:t>
+      </w:r>
+    </w:p>
+    <w:p>
+      <w:pPr>
+        <w:spacing w:line="240" w:lineRule="auto"/>
+        <w:rPr>
+          <w:b/>
+          <w:bCs/>
+          <w:lang w:val="en-US"/>
+        </w:rPr>
+      </w:pPr>
+      <w:r>
+        <w:rPr>
+          <w:b/>
+          <w:bCs/>
+          <w:lang w:val="en-US"/>
+        </w:rPr>
+        <w:t>CON TRỎ FILE</w:t>
+      </w:r>
+    </w:p>
+    <w:p>
+      <w:pPr>
+        <w:pStyle w:val="ListParagraph"/>
+        <w:numPr>
+          <w:ilvl w:val="0"/>
+          <w:numId w:val="1"/>
+        </w:numPr>
+        <w:spacing w:line="240" w:lineRule="auto"/>
+        <w:rPr>
+          <w:b/>
+          <w:bCs/>
+          <w:lang w:val="en-US"/>
+        </w:rPr>
+      </w:pPr>
+      <w:r>
+        <w:rPr>
+          <w:lang w:val="en-US"/>
+        </w:rPr>
+        <w:t>Là 1 biến dùng để lưu lại vị trí mà file đang đc đọc hiện tại. Để lấy đc vị trí hiện tại của con trỏ file ta gọi hàm “seekg”</w:t>
+      </w:r>
+    </w:p>
+    <w:p>
+      <w:pPr>
+        <w:pStyle w:val="ListParagraph"/>
+        <w:numPr>
+          <w:ilvl w:val="0"/>
+          <w:numId w:val="1"/>
+        </w:numPr>
+        <w:spacing w:line="240" w:lineRule="auto"/>
+        <w:rPr>
+          <w:b/>
+          <w:bCs/>
+          <w:lang w:val="en-US"/>
+        </w:rPr>
+      </w:pPr>
+      <w:r>
+        <w:rPr>
+          <w:lang w:val="en-US"/>
+        </w:rPr>
+        <w:t>Hàm eof() – End of file: dùng để kiểm tra xem đã ở cuối file hay chưa nếu con trỏ file ở cuối file hàm trả về true, ngược lại trả về false. Hàm này có thể dùng để duyệt qua file</w:t>
+      </w:r>
+    </w:p>
+    <w:p>
+      <w:pPr>
+        <w:pStyle w:val="ListParagraph"/>
+        <w:numPr>
+          <w:ilvl w:val="0"/>
+          <w:numId w:val="1"/>
+        </w:numPr>
+        <w:spacing w:line="240" w:lineRule="auto"/>
+        <w:rPr>
+          <w:b/>
+          <w:bCs/>
+          <w:lang w:val="en-US"/>
+        </w:rPr>
+      </w:pPr>
+      <w:r>
+        <w:rPr>
+          <w:lang w:val="en-US"/>
+        </w:rPr>
+        <w:t>Hàm fail() trả về lỗi nếu có trong quá trình đọc in file. Nếu có lỗi trả về true, k có lỗi trả về false</w:t>
+      </w:r>
+    </w:p>
+    <w:p>
+      <w:pPr>
+        <w:pStyle w:val="ListParagraph"/>
+        <w:numPr>
+          <w:ilvl w:val="0"/>
+          <w:numId w:val="1"/>
+        </w:numPr>
+        <w:spacing w:line="240" w:lineRule="auto"/>
+        <w:rPr>
+          <w:b/>
+          <w:bCs/>
+          <w:lang w:val="en-US"/>
+        </w:rPr>
+      </w:pPr>
+      <w:r>
+        <w:rPr>
+          <w:lang w:val="en-US"/>
+        </w:rPr>
+        <w:t>Is_open() kiểm tra xem file đã đc mở hay chưa. Nếu file đã đc mở thành công hàm này trả về true. Nếu file mở thất bại hàm trả về false</w:t>
+      </w:r>
+    </w:p>
+    <w:p>
+      <w:pPr>
+        <w:spacing w:line="240" w:lineRule="auto"/>
+        <w:rPr>
+          <w:lang w:val="en-US"/>
+        </w:rPr>
+      </w:pPr>
     </w:p>
     <w:sectPr>
       <w:pgSz w:w="12240" w:h="15840"/>

</xml_diff>